<commit_message>
Tambah User Story & Product Backlog
</commit_message>
<xml_diff>
--- a/EyesUp_Tugas2.docx
+++ b/EyesUp_Tugas2.docx
@@ -6,8 +6,13 @@
       <w:pPr>
         <w:pStyle w:val="Heading1"/>
       </w:pPr>
-      <w:r>
-        <w:t xml:space="preserve">Tugas </w:t>
+      <w:proofErr w:type="spellStart"/>
+      <w:r>
+        <w:t>Tugas</w:t>
+      </w:r>
+      <w:proofErr w:type="spellEnd"/>
+      <w:r>
+        <w:t xml:space="preserve"> </w:t>
       </w:r>
       <w:r>
         <w:t>2</w:t>
@@ -30,12 +35,85 @@
           <w:szCs w:val="40"/>
         </w:rPr>
       </w:pPr>
-      <w:r>
-        <w:rPr>
-          <w:sz w:val="40"/>
-          <w:szCs w:val="40"/>
-        </w:rPr>
-        <w:t>Aplikasi SCRUM dalam Pengembangan Perangkat Lunak Tangkas</w:t>
+      <w:proofErr w:type="spellStart"/>
+      <w:r>
+        <w:rPr>
+          <w:sz w:val="40"/>
+          <w:szCs w:val="40"/>
+        </w:rPr>
+        <w:t>Aplikasi</w:t>
+      </w:r>
+      <w:proofErr w:type="spellEnd"/>
+      <w:r>
+        <w:rPr>
+          <w:sz w:val="40"/>
+          <w:szCs w:val="40"/>
+        </w:rPr>
+        <w:t xml:space="preserve"> SCRUM </w:t>
+      </w:r>
+      <w:proofErr w:type="spellStart"/>
+      <w:r>
+        <w:rPr>
+          <w:sz w:val="40"/>
+          <w:szCs w:val="40"/>
+        </w:rPr>
+        <w:t>dalam</w:t>
+      </w:r>
+      <w:proofErr w:type="spellEnd"/>
+      <w:r>
+        <w:rPr>
+          <w:sz w:val="40"/>
+          <w:szCs w:val="40"/>
+        </w:rPr>
+        <w:t xml:space="preserve"> </w:t>
+      </w:r>
+      <w:proofErr w:type="spellStart"/>
+      <w:r>
+        <w:rPr>
+          <w:sz w:val="40"/>
+          <w:szCs w:val="40"/>
+        </w:rPr>
+        <w:t>Pengembangan</w:t>
+      </w:r>
+      <w:proofErr w:type="spellEnd"/>
+      <w:r>
+        <w:rPr>
+          <w:sz w:val="40"/>
+          <w:szCs w:val="40"/>
+        </w:rPr>
+        <w:t xml:space="preserve"> </w:t>
+      </w:r>
+      <w:proofErr w:type="spellStart"/>
+      <w:r>
+        <w:rPr>
+          <w:sz w:val="40"/>
+          <w:szCs w:val="40"/>
+        </w:rPr>
+        <w:t>Perangkat</w:t>
+      </w:r>
+      <w:proofErr w:type="spellEnd"/>
+      <w:r>
+        <w:rPr>
+          <w:sz w:val="40"/>
+          <w:szCs w:val="40"/>
+        </w:rPr>
+        <w:t xml:space="preserve"> </w:t>
+      </w:r>
+      <w:proofErr w:type="spellStart"/>
+      <w:r>
+        <w:rPr>
+          <w:sz w:val="40"/>
+          <w:szCs w:val="40"/>
+        </w:rPr>
+        <w:t>Lunak</w:t>
+      </w:r>
+      <w:proofErr w:type="spellEnd"/>
+      <w:r>
+        <w:rPr>
+          <w:sz w:val="40"/>
+          <w:szCs w:val="40"/>
+        </w:rPr>
+        <w:t xml:space="preserve"> Tangkas</w:t>
       </w:r>
     </w:p>
     <w:p>
@@ -57,6 +135,7 @@
           <w:szCs w:val="40"/>
         </w:rPr>
       </w:pPr>
+      <w:proofErr w:type="spellStart"/>
       <w:proofErr w:type="gramStart"/>
       <w:r>
         <w:rPr>
@@ -67,6 +146,7 @@
         </w:rPr>
         <w:t>Topik</w:t>
       </w:r>
+      <w:proofErr w:type="spellEnd"/>
       <w:r>
         <w:rPr>
           <w:b/>
@@ -91,7 +171,55 @@
           <w:sz w:val="40"/>
           <w:szCs w:val="40"/>
         </w:rPr>
-        <w:t>“Aplikasi Bantuan Visual Tunanetra”</w:t>
+        <w:t>“</w:t>
+      </w:r>
+      <w:proofErr w:type="spellStart"/>
+      <w:r>
+        <w:rPr>
+          <w:sz w:val="40"/>
+          <w:szCs w:val="40"/>
+        </w:rPr>
+        <w:t>Aplikasi</w:t>
+      </w:r>
+      <w:proofErr w:type="spellEnd"/>
+      <w:r>
+        <w:rPr>
+          <w:sz w:val="40"/>
+          <w:szCs w:val="40"/>
+        </w:rPr>
+        <w:t xml:space="preserve"> </w:t>
+      </w:r>
+      <w:proofErr w:type="spellStart"/>
+      <w:r>
+        <w:rPr>
+          <w:sz w:val="40"/>
+          <w:szCs w:val="40"/>
+        </w:rPr>
+        <w:t>Bantuan</w:t>
+      </w:r>
+      <w:proofErr w:type="spellEnd"/>
+      <w:r>
+        <w:rPr>
+          <w:sz w:val="40"/>
+          <w:szCs w:val="40"/>
+        </w:rPr>
+        <w:t xml:space="preserve"> Visual </w:t>
+      </w:r>
+      <w:proofErr w:type="spellStart"/>
+      <w:r>
+        <w:rPr>
+          <w:sz w:val="40"/>
+          <w:szCs w:val="40"/>
+        </w:rPr>
+        <w:t>Tunanetra</w:t>
+      </w:r>
+      <w:proofErr w:type="spellEnd"/>
+      <w:r>
+        <w:rPr>
+          <w:sz w:val="40"/>
+          <w:szCs w:val="40"/>
+        </w:rPr>
+        <w:t>”</w:t>
       </w:r>
     </w:p>
     <w:p>
@@ -144,6 +272,7 @@
           <w:szCs w:val="36"/>
         </w:rPr>
       </w:pPr>
+      <w:proofErr w:type="spellStart"/>
       <w:r>
         <w:rPr>
           <w:sz w:val="36"/>
@@ -151,6 +280,7 @@
         </w:rPr>
         <w:t>EyesUp</w:t>
       </w:r>
+      <w:proofErr w:type="spellEnd"/>
     </w:p>
     <w:p>
       <w:pPr>
@@ -163,6 +293,7 @@
           <w:szCs w:val="40"/>
         </w:rPr>
       </w:pPr>
+      <w:proofErr w:type="spellStart"/>
       <w:proofErr w:type="gramStart"/>
       <w:r>
         <w:rPr>
@@ -171,7 +302,17 @@
           <w:sz w:val="40"/>
           <w:szCs w:val="40"/>
         </w:rPr>
-        <w:t>Anggota :</w:t>
+        <w:t>Anggota</w:t>
+      </w:r>
+      <w:proofErr w:type="spellEnd"/>
+      <w:r>
+        <w:rPr>
+          <w:b/>
+          <w:bCs/>
+          <w:sz w:val="40"/>
+          <w:szCs w:val="40"/>
+        </w:rPr>
+        <w:t xml:space="preserve"> :</w:t>
       </w:r>
       <w:proofErr w:type="gramEnd"/>
     </w:p>
@@ -194,7 +335,23 @@
           <w:sz w:val="36"/>
           <w:szCs w:val="36"/>
         </w:rPr>
-        <w:t>Albert Suhargo (211110370)</w:t>
+        <w:t xml:space="preserve">Albert </w:t>
+      </w:r>
+      <w:proofErr w:type="spellStart"/>
+      <w:r>
+        <w:rPr>
+          <w:sz w:val="36"/>
+          <w:szCs w:val="36"/>
+        </w:rPr>
+        <w:t>Suhargo</w:t>
+      </w:r>
+      <w:proofErr w:type="spellEnd"/>
+      <w:r>
+        <w:rPr>
+          <w:sz w:val="36"/>
+          <w:szCs w:val="36"/>
+        </w:rPr>
+        <w:t xml:space="preserve"> (211110370)</w:t>
       </w:r>
     </w:p>
     <w:p>
@@ -216,7 +373,23 @@
           <w:sz w:val="36"/>
           <w:szCs w:val="36"/>
         </w:rPr>
-        <w:t>Julian Philbert Lee (211110066)</w:t>
+        <w:t xml:space="preserve">Julian </w:t>
+      </w:r>
+      <w:proofErr w:type="spellStart"/>
+      <w:r>
+        <w:rPr>
+          <w:sz w:val="36"/>
+          <w:szCs w:val="36"/>
+        </w:rPr>
+        <w:t>Philbert</w:t>
+      </w:r>
+      <w:proofErr w:type="spellEnd"/>
+      <w:r>
+        <w:rPr>
+          <w:sz w:val="36"/>
+          <w:szCs w:val="36"/>
+        </w:rPr>
+        <w:t xml:space="preserve"> Lee (211110066)</w:t>
       </w:r>
     </w:p>
     <w:p>
@@ -252,6 +425,66 @@
       </w:pPr>
       <w:r>
         <w:lastRenderedPageBreak/>
+        <w:t>User Story &amp; Product Backlog</w:t>
+      </w:r>
+    </w:p>
+    <w:p>
+      <w:r>
+        <w:drawing>
+          <wp:inline distT="0" distB="0" distL="0" distR="0" wp14:anchorId="72EA99A7" wp14:editId="29E4C063">
+            <wp:extent cx="6803860" cy="3831533"/>
+            <wp:effectExtent l="0" t="0" r="0" b="0"/>
+            <wp:docPr id="144680426" name="Picture 1"/>
+            <wp:cNvGraphicFramePr>
+              <a:graphicFrameLocks xmlns:a="http://schemas.openxmlformats.org/drawingml/2006/main" noChangeAspect="1"/>
+            </wp:cNvGraphicFramePr>
+            <a:graphic xmlns:a="http://schemas.openxmlformats.org/drawingml/2006/main">
+              <a:graphicData uri="http://schemas.openxmlformats.org/drawingml/2006/picture">
+                <pic:pic xmlns:pic="http://schemas.openxmlformats.org/drawingml/2006/picture">
+                  <pic:nvPicPr>
+                    <pic:cNvPr id="0" name="Picture 1"/>
+                    <pic:cNvPicPr>
+                      <a:picLocks noChangeAspect="1" noChangeArrowheads="1"/>
+                    </pic:cNvPicPr>
+                  </pic:nvPicPr>
+                  <pic:blipFill>
+                    <a:blip r:embed="rId5" cstate="print">
+                      <a:extLst>
+                        <a:ext uri="{28A0092B-C50C-407E-A947-70E740481C1C}">
+                          <a14:useLocalDpi xmlns:a14="http://schemas.microsoft.com/office/drawing/2010/main" val="0"/>
+                        </a:ext>
+                      </a:extLst>
+                    </a:blip>
+                    <a:srcRect/>
+                    <a:stretch>
+                      <a:fillRect/>
+                    </a:stretch>
+                  </pic:blipFill>
+                  <pic:spPr bwMode="auto">
+                    <a:xfrm>
+                      <a:off x="0" y="0"/>
+                      <a:ext cx="6820681" cy="3841006"/>
+                    </a:xfrm>
+                    <a:prstGeom prst="rect">
+                      <a:avLst/>
+                    </a:prstGeom>
+                    <a:noFill/>
+                    <a:ln>
+                      <a:noFill/>
+                    </a:ln>
+                  </pic:spPr>
+                </pic:pic>
+              </a:graphicData>
+            </a:graphic>
+          </wp:inline>
+        </w:drawing>
+      </w:r>
+    </w:p>
+    <w:p>
+      <w:pPr>
+        <w:pStyle w:val="Heading2"/>
+      </w:pPr>
+      <w:r>
         <w:t>Sprint Planning</w:t>
       </w:r>
     </w:p>
@@ -301,7 +534,7 @@
                     <pic:cNvPicPr/>
                   </pic:nvPicPr>
                   <pic:blipFill>
-                    <a:blip r:embed="rId5"/>
+                    <a:blip r:embed="rId6"/>
                     <a:stretch>
                       <a:fillRect/>
                     </a:stretch>
@@ -337,11 +570,15 @@
           <w:sz w:val="24"/>
           <w:szCs w:val="24"/>
         </w:rPr>
+        <w:lastRenderedPageBreak/>
         <w:t>Sprint 2</w:t>
       </w:r>
     </w:p>
     <w:p>
       <w:r>
+        <w:rPr>
+          <w:noProof/>
+        </w:rPr>
         <w:drawing>
           <wp:inline distT="0" distB="0" distL="0" distR="0" wp14:anchorId="5E1C1A5D" wp14:editId="1593991F">
             <wp:extent cx="5943600" cy="3512820"/>
@@ -358,7 +595,7 @@
                     <pic:cNvPicPr/>
                   </pic:nvPicPr>
                   <pic:blipFill>
-                    <a:blip r:embed="rId6"/>
+                    <a:blip r:embed="rId7"/>
                     <a:stretch>
                       <a:fillRect/>
                     </a:stretch>
@@ -379,17 +616,6 @@
         </w:drawing>
       </w:r>
     </w:p>
-    <w:p/>
-    <w:p>
-      <w:pPr>
-        <w:pStyle w:val="Heading2"/>
-      </w:pPr>
-      <w:r>
-        <w:lastRenderedPageBreak/>
-        <w:t>Daily Scrum Meeting</w:t>
-      </w:r>
-    </w:p>
-    <w:p/>
     <w:p>
       <w:pPr>
         <w:pStyle w:val="ListParagraph"/>
@@ -397,13 +623,16 @@
           <w:ilvl w:val="0"/>
           <w:numId w:val="1"/>
         </w:numPr>
+      </w:pPr>
+      <w:r>
         <w:rPr>
           <w:b/>
           <w:bCs/>
           <w:sz w:val="24"/>
           <w:szCs w:val="24"/>
         </w:rPr>
-      </w:pPr>
+        <w:t xml:space="preserve">Sprint </w:t>
+      </w:r>
       <w:r>
         <w:rPr>
           <w:b/>
@@ -411,22 +640,89 @@
           <w:sz w:val="24"/>
           <w:szCs w:val="24"/>
         </w:rPr>
-        <w:t>Sprint 1</w:t>
-      </w:r>
-    </w:p>
-    <w:p>
-      <w:pPr>
+        <w:t>3</w:t>
+      </w:r>
+    </w:p>
+    <w:p>
+      <w:pPr>
+        <w:ind w:left="360"/>
+      </w:pPr>
+    </w:p>
+    <w:p>
+      <w:pPr>
+        <w:pStyle w:val="ListParagraph"/>
+        <w:numPr>
+          <w:ilvl w:val="0"/>
+          <w:numId w:val="1"/>
+        </w:numPr>
+      </w:pPr>
+      <w:r>
         <w:rPr>
           <w:b/>
           <w:bCs/>
           <w:sz w:val="24"/>
           <w:szCs w:val="24"/>
         </w:rPr>
-      </w:pPr>
-      <w:r>
-        <w:rPr>
-          <w:b/>
-          <w:bCs/>
+        <w:t xml:space="preserve">Sprint </w:t>
+      </w:r>
+      <w:r>
+        <w:rPr>
+          <w:b/>
+          <w:bCs/>
+          <w:sz w:val="24"/>
+          <w:szCs w:val="24"/>
+        </w:rPr>
+        <w:t>4</w:t>
+      </w:r>
+    </w:p>
+    <w:p/>
+    <w:p>
+      <w:pPr>
+        <w:pStyle w:val="Heading2"/>
+      </w:pPr>
+      <w:r>
+        <w:t>Daily Scrum Meeting</w:t>
+      </w:r>
+    </w:p>
+    <w:p/>
+    <w:p>
+      <w:pPr>
+        <w:pStyle w:val="ListParagraph"/>
+        <w:numPr>
+          <w:ilvl w:val="0"/>
+          <w:numId w:val="1"/>
+        </w:numPr>
+        <w:rPr>
+          <w:b/>
+          <w:bCs/>
+          <w:sz w:val="24"/>
+          <w:szCs w:val="24"/>
+        </w:rPr>
+      </w:pPr>
+      <w:r>
+        <w:rPr>
+          <w:b/>
+          <w:bCs/>
+          <w:sz w:val="24"/>
+          <w:szCs w:val="24"/>
+        </w:rPr>
+        <w:t>Sprint 1</w:t>
+      </w:r>
+    </w:p>
+    <w:p>
+      <w:pPr>
+        <w:rPr>
+          <w:b/>
+          <w:bCs/>
+          <w:sz w:val="24"/>
+          <w:szCs w:val="24"/>
+        </w:rPr>
+      </w:pPr>
+      <w:r>
+        <w:rPr>
+          <w:b/>
+          <w:bCs/>
+          <w:noProof/>
           <w:sz w:val="24"/>
           <w:szCs w:val="24"/>
         </w:rPr>
@@ -446,7 +742,7 @@
                     <pic:cNvPicPr/>
                   </pic:nvPicPr>
                   <pic:blipFill>
-                    <a:blip r:embed="rId7"/>
+                    <a:blip r:embed="rId8"/>
                     <a:stretch>
                       <a:fillRect/>
                     </a:stretch>
@@ -504,9 +800,11 @@
         <w:rPr>
           <w:b/>
           <w:bCs/>
+          <w:noProof/>
           <w:sz w:val="24"/>
           <w:szCs w:val="24"/>
         </w:rPr>
+        <w:lastRenderedPageBreak/>
         <w:drawing>
           <wp:inline distT="0" distB="0" distL="0" distR="0" wp14:anchorId="4FF8B91D" wp14:editId="7B11C23E">
             <wp:extent cx="5943600" cy="1086485"/>
@@ -523,7 +821,7 @@
                     <pic:cNvPicPr/>
                   </pic:nvPicPr>
                   <pic:blipFill>
-                    <a:blip r:embed="rId8"/>
+                    <a:blip r:embed="rId9"/>
                     <a:stretch>
                       <a:fillRect/>
                     </a:stretch>
@@ -1128,6 +1426,7 @@
   <w:style w:type="character" w:default="1" w:styleId="DefaultParagraphFont">
     <w:name w:val="Default Paragraph Font"/>
     <w:uiPriority w:val="1"/>
+    <w:semiHidden/>
     <w:unhideWhenUsed/>
   </w:style>
   <w:style w:type="table" w:default="1" w:styleId="TableNormal">

</xml_diff>

<commit_message>
Tambah Sprint planning 3
</commit_message>
<xml_diff>
--- a/EyesUp_Tugas2.docx
+++ b/EyesUp_Tugas2.docx
@@ -430,6 +430,9 @@
     </w:p>
     <w:p>
       <w:r>
+        <w:rPr>
+          <w:noProof/>
+        </w:rPr>
         <w:drawing>
           <wp:inline distT="0" distB="0" distL="0" distR="0" wp14:anchorId="72EA99A7" wp14:editId="29E4C063">
             <wp:extent cx="6803860" cy="3831533"/>
@@ -616,6 +619,21 @@
         </w:drawing>
       </w:r>
     </w:p>
+    <w:p/>
+    <w:p/>
+    <w:p/>
+    <w:p/>
+    <w:p/>
+    <w:p/>
+    <w:p/>
+    <w:p/>
+    <w:p/>
+    <w:p/>
+    <w:p/>
+    <w:p/>
+    <w:p/>
+    <w:p/>
+    <w:p/>
     <w:p>
       <w:pPr>
         <w:pStyle w:val="ListParagraph"/>
@@ -631,22 +649,64 @@
           <w:sz w:val="24"/>
           <w:szCs w:val="24"/>
         </w:rPr>
-        <w:t xml:space="preserve">Sprint </w:t>
-      </w:r>
-      <w:r>
-        <w:rPr>
-          <w:b/>
-          <w:bCs/>
-          <w:sz w:val="24"/>
-          <w:szCs w:val="24"/>
-        </w:rPr>
-        <w:t>3</w:t>
+        <w:lastRenderedPageBreak/>
+        <w:t>Sprint 3</w:t>
       </w:r>
     </w:p>
     <w:p>
       <w:pPr>
         <w:ind w:left="360"/>
       </w:pPr>
+      <w:r>
+        <w:drawing>
+          <wp:inline distT="0" distB="0" distL="0" distR="0" wp14:anchorId="2C4A15DF" wp14:editId="22FC7A31">
+            <wp:extent cx="5943600" cy="4897755"/>
+            <wp:effectExtent l="0" t="0" r="0" b="0"/>
+            <wp:docPr id="232801443" name="Picture 1"/>
+            <wp:cNvGraphicFramePr>
+              <a:graphicFrameLocks xmlns:a="http://schemas.openxmlformats.org/drawingml/2006/main" noChangeAspect="1"/>
+            </wp:cNvGraphicFramePr>
+            <a:graphic xmlns:a="http://schemas.openxmlformats.org/drawingml/2006/main">
+              <a:graphicData uri="http://schemas.openxmlformats.org/drawingml/2006/picture">
+                <pic:pic xmlns:pic="http://schemas.openxmlformats.org/drawingml/2006/picture">
+                  <pic:nvPicPr>
+                    <pic:cNvPr id="0" name="Picture 1"/>
+                    <pic:cNvPicPr>
+                      <a:picLocks noChangeAspect="1" noChangeArrowheads="1"/>
+                    </pic:cNvPicPr>
+                  </pic:nvPicPr>
+                  <pic:blipFill>
+                    <a:blip r:embed="rId8" cstate="print">
+                      <a:extLst>
+                        <a:ext uri="{28A0092B-C50C-407E-A947-70E740481C1C}">
+                          <a14:useLocalDpi xmlns:a14="http://schemas.microsoft.com/office/drawing/2010/main" val="0"/>
+                        </a:ext>
+                      </a:extLst>
+                    </a:blip>
+                    <a:srcRect/>
+                    <a:stretch>
+                      <a:fillRect/>
+                    </a:stretch>
+                  </pic:blipFill>
+                  <pic:spPr bwMode="auto">
+                    <a:xfrm>
+                      <a:off x="0" y="0"/>
+                      <a:ext cx="5943600" cy="4897755"/>
+                    </a:xfrm>
+                    <a:prstGeom prst="rect">
+                      <a:avLst/>
+                    </a:prstGeom>
+                    <a:noFill/>
+                    <a:ln>
+                      <a:noFill/>
+                    </a:ln>
+                  </pic:spPr>
+                </pic:pic>
+              </a:graphicData>
+            </a:graphic>
+          </wp:inline>
+        </w:drawing>
+      </w:r>
     </w:p>
     <w:p>
       <w:pPr>
@@ -663,16 +723,7 @@
           <w:sz w:val="24"/>
           <w:szCs w:val="24"/>
         </w:rPr>
-        <w:t xml:space="preserve">Sprint </w:t>
-      </w:r>
-      <w:r>
-        <w:rPr>
-          <w:b/>
-          <w:bCs/>
-          <w:sz w:val="24"/>
-          <w:szCs w:val="24"/>
-        </w:rPr>
-        <w:t>4</w:t>
+        <w:t>Sprint 4</w:t>
       </w:r>
     </w:p>
     <w:p/>
@@ -742,7 +793,7 @@
                     <pic:cNvPicPr/>
                   </pic:nvPicPr>
                   <pic:blipFill>
-                    <a:blip r:embed="rId8"/>
+                    <a:blip r:embed="rId9"/>
                     <a:stretch>
                       <a:fillRect/>
                     </a:stretch>
@@ -821,7 +872,7 @@
                     <pic:cNvPicPr/>
                   </pic:nvPicPr>
                   <pic:blipFill>
-                    <a:blip r:embed="rId9"/>
+                    <a:blip r:embed="rId10"/>
                     <a:stretch>
                       <a:fillRect/>
                     </a:stretch>

</xml_diff>

<commit_message>
Tambah Sprint Planning 4
</commit_message>
<xml_diff>
--- a/EyesUp_Tugas2.docx
+++ b/EyesUp_Tugas2.docx
@@ -658,6 +658,9 @@
         <w:ind w:left="360"/>
       </w:pPr>
       <w:r>
+        <w:rPr>
+          <w:noProof/>
+        </w:rPr>
         <w:drawing>
           <wp:inline distT="0" distB="0" distL="0" distR="0" wp14:anchorId="2C4A15DF" wp14:editId="22FC7A31">
             <wp:extent cx="5943600" cy="4897755"/>
@@ -710,6 +713,56 @@
     </w:p>
     <w:p>
       <w:pPr>
+        <w:ind w:left="360"/>
+      </w:pPr>
+    </w:p>
+    <w:p>
+      <w:pPr>
+        <w:ind w:left="360"/>
+      </w:pPr>
+    </w:p>
+    <w:p>
+      <w:pPr>
+        <w:ind w:left="360"/>
+      </w:pPr>
+    </w:p>
+    <w:p>
+      <w:pPr>
+        <w:ind w:left="360"/>
+      </w:pPr>
+    </w:p>
+    <w:p>
+      <w:pPr>
+        <w:ind w:left="360"/>
+      </w:pPr>
+    </w:p>
+    <w:p>
+      <w:pPr>
+        <w:ind w:left="360"/>
+      </w:pPr>
+    </w:p>
+    <w:p>
+      <w:pPr>
+        <w:ind w:left="360"/>
+      </w:pPr>
+    </w:p>
+    <w:p>
+      <w:pPr>
+        <w:ind w:left="360"/>
+      </w:pPr>
+    </w:p>
+    <w:p>
+      <w:pPr>
+        <w:ind w:left="360"/>
+      </w:pPr>
+    </w:p>
+    <w:p>
+      <w:pPr>
+        <w:ind w:left="360"/>
+      </w:pPr>
+    </w:p>
+    <w:p>
+      <w:pPr>
         <w:pStyle w:val="ListParagraph"/>
         <w:numPr>
           <w:ilvl w:val="0"/>
@@ -723,10 +776,62 @@
           <w:sz w:val="24"/>
           <w:szCs w:val="24"/>
         </w:rPr>
+        <w:lastRenderedPageBreak/>
         <w:t>Sprint 4</w:t>
       </w:r>
     </w:p>
-    <w:p/>
+    <w:p>
+      <w:r>
+        <w:drawing>
+          <wp:inline distT="0" distB="0" distL="0" distR="0" wp14:anchorId="034F8F37" wp14:editId="7FE4B3A0">
+            <wp:extent cx="5943600" cy="3026410"/>
+            <wp:effectExtent l="0" t="0" r="0" b="2540"/>
+            <wp:docPr id="55298137" name="Picture 1"/>
+            <wp:cNvGraphicFramePr>
+              <a:graphicFrameLocks xmlns:a="http://schemas.openxmlformats.org/drawingml/2006/main" noChangeAspect="1"/>
+            </wp:cNvGraphicFramePr>
+            <a:graphic xmlns:a="http://schemas.openxmlformats.org/drawingml/2006/main">
+              <a:graphicData uri="http://schemas.openxmlformats.org/drawingml/2006/picture">
+                <pic:pic xmlns:pic="http://schemas.openxmlformats.org/drawingml/2006/picture">
+                  <pic:nvPicPr>
+                    <pic:cNvPr id="0" name="Picture 1"/>
+                    <pic:cNvPicPr>
+                      <a:picLocks noChangeAspect="1" noChangeArrowheads="1"/>
+                    </pic:cNvPicPr>
+                  </pic:nvPicPr>
+                  <pic:blipFill>
+                    <a:blip r:embed="rId9" cstate="print">
+                      <a:extLst>
+                        <a:ext uri="{28A0092B-C50C-407E-A947-70E740481C1C}">
+                          <a14:useLocalDpi xmlns:a14="http://schemas.microsoft.com/office/drawing/2010/main" val="0"/>
+                        </a:ext>
+                      </a:extLst>
+                    </a:blip>
+                    <a:srcRect/>
+                    <a:stretch>
+                      <a:fillRect/>
+                    </a:stretch>
+                  </pic:blipFill>
+                  <pic:spPr bwMode="auto">
+                    <a:xfrm>
+                      <a:off x="0" y="0"/>
+                      <a:ext cx="5943600" cy="3026410"/>
+                    </a:xfrm>
+                    <a:prstGeom prst="rect">
+                      <a:avLst/>
+                    </a:prstGeom>
+                    <a:noFill/>
+                    <a:ln>
+                      <a:noFill/>
+                    </a:ln>
+                  </pic:spPr>
+                </pic:pic>
+              </a:graphicData>
+            </a:graphic>
+          </wp:inline>
+        </w:drawing>
+      </w:r>
+    </w:p>
     <w:p>
       <w:pPr>
         <w:pStyle w:val="Heading2"/>
@@ -793,7 +898,7 @@
                     <pic:cNvPicPr/>
                   </pic:nvPicPr>
                   <pic:blipFill>
-                    <a:blip r:embed="rId9"/>
+                    <a:blip r:embed="rId10"/>
                     <a:stretch>
                       <a:fillRect/>
                     </a:stretch>
@@ -855,7 +960,6 @@
           <w:sz w:val="24"/>
           <w:szCs w:val="24"/>
         </w:rPr>
-        <w:lastRenderedPageBreak/>
         <w:drawing>
           <wp:inline distT="0" distB="0" distL="0" distR="0" wp14:anchorId="4FF8B91D" wp14:editId="7B11C23E">
             <wp:extent cx="5943600" cy="1086485"/>
@@ -872,7 +976,7 @@
                     <pic:cNvPicPr/>
                   </pic:nvPicPr>
                   <pic:blipFill>
-                    <a:blip r:embed="rId10"/>
+                    <a:blip r:embed="rId11"/>
                     <a:stretch>
                       <a:fillRect/>
                     </a:stretch>

</xml_diff>

<commit_message>
Tambah DSM Sprint 3
</commit_message>
<xml_diff>
--- a/EyesUp_Tugas2.docx
+++ b/EyesUp_Tugas2.docx
@@ -782,6 +782,9 @@
     </w:p>
     <w:p>
       <w:r>
+        <w:rPr>
+          <w:noProof/>
+        </w:rPr>
         <w:drawing>
           <wp:inline distT="0" distB="0" distL="0" distR="0" wp14:anchorId="034F8F37" wp14:editId="7FE4B3A0">
             <wp:extent cx="5943600" cy="3026410"/>
@@ -883,9 +886,9 @@
           <w:szCs w:val="24"/>
         </w:rPr>
         <w:drawing>
-          <wp:inline distT="0" distB="0" distL="0" distR="0" wp14:anchorId="7CA83E96" wp14:editId="6E872A8F">
-            <wp:extent cx="5943600" cy="1123315"/>
-            <wp:effectExtent l="0" t="0" r="0" b="635"/>
+          <wp:inline distT="0" distB="0" distL="0" distR="0" wp14:anchorId="7CA83E96" wp14:editId="5B9317D6">
+            <wp:extent cx="6594932" cy="1246414"/>
+            <wp:effectExtent l="0" t="0" r="0" b="0"/>
             <wp:docPr id="1104016507" name="Picture 1"/>
             <wp:cNvGraphicFramePr>
               <a:graphicFrameLocks xmlns:a="http://schemas.openxmlformats.org/drawingml/2006/main" noChangeAspect="1"/>
@@ -906,7 +909,7 @@
                   <pic:spPr>
                     <a:xfrm>
                       <a:off x="0" y="0"/>
-                      <a:ext cx="5943600" cy="1123315"/>
+                      <a:ext cx="6700838" cy="1266430"/>
                     </a:xfrm>
                     <a:prstGeom prst="rect">
                       <a:avLst/>
@@ -953,18 +956,11 @@
         </w:rPr>
       </w:pPr>
       <w:r>
-        <w:rPr>
-          <w:b/>
-          <w:bCs/>
-          <w:noProof/>
-          <w:sz w:val="24"/>
-          <w:szCs w:val="24"/>
-        </w:rPr>
         <w:drawing>
-          <wp:inline distT="0" distB="0" distL="0" distR="0" wp14:anchorId="4FF8B91D" wp14:editId="7B11C23E">
-            <wp:extent cx="5943600" cy="1086485"/>
-            <wp:effectExtent l="0" t="0" r="0" b="0"/>
-            <wp:docPr id="677606363" name="Picture 1"/>
+          <wp:inline distT="0" distB="0" distL="0" distR="0" wp14:anchorId="2948BD98" wp14:editId="34D383AE">
+            <wp:extent cx="6594475" cy="869400"/>
+            <wp:effectExtent l="0" t="0" r="0" b="6985"/>
+            <wp:docPr id="1690370887" name="Picture 2"/>
             <wp:cNvGraphicFramePr>
               <a:graphicFrameLocks xmlns:a="http://schemas.openxmlformats.org/drawingml/2006/main" noChangeAspect="1"/>
             </wp:cNvGraphicFramePr>
@@ -972,29 +968,209 @@
               <a:graphicData uri="http://schemas.openxmlformats.org/drawingml/2006/picture">
                 <pic:pic xmlns:pic="http://schemas.openxmlformats.org/drawingml/2006/picture">
                   <pic:nvPicPr>
-                    <pic:cNvPr id="677606363" name=""/>
-                    <pic:cNvPicPr/>
+                    <pic:cNvPr id="0" name="Picture 2"/>
+                    <pic:cNvPicPr>
+                      <a:picLocks noChangeAspect="1" noChangeArrowheads="1"/>
+                    </pic:cNvPicPr>
                   </pic:nvPicPr>
                   <pic:blipFill>
-                    <a:blip r:embed="rId11"/>
+                    <a:blip r:embed="rId11" cstate="print">
+                      <a:extLst>
+                        <a:ext uri="{28A0092B-C50C-407E-A947-70E740481C1C}">
+                          <a14:useLocalDpi xmlns:a14="http://schemas.microsoft.com/office/drawing/2010/main" val="0"/>
+                        </a:ext>
+                      </a:extLst>
+                    </a:blip>
+                    <a:srcRect/>
                     <a:stretch>
                       <a:fillRect/>
                     </a:stretch>
                   </pic:blipFill>
-                  <pic:spPr>
+                  <pic:spPr bwMode="auto">
                     <a:xfrm>
                       <a:off x="0" y="0"/>
-                      <a:ext cx="5943600" cy="1086485"/>
+                      <a:ext cx="6677282" cy="880317"/>
                     </a:xfrm>
                     <a:prstGeom prst="rect">
                       <a:avLst/>
                     </a:prstGeom>
+                    <a:noFill/>
+                    <a:ln>
+                      <a:noFill/>
+                    </a:ln>
                   </pic:spPr>
                 </pic:pic>
               </a:graphicData>
             </a:graphic>
           </wp:inline>
         </w:drawing>
+      </w:r>
+    </w:p>
+    <w:p>
+      <w:pPr>
+        <w:rPr>
+          <w:b/>
+          <w:bCs/>
+          <w:sz w:val="24"/>
+          <w:szCs w:val="24"/>
+        </w:rPr>
+      </w:pPr>
+    </w:p>
+    <w:p>
+      <w:pPr>
+        <w:rPr>
+          <w:b/>
+          <w:bCs/>
+          <w:sz w:val="24"/>
+          <w:szCs w:val="24"/>
+        </w:rPr>
+      </w:pPr>
+    </w:p>
+    <w:p>
+      <w:pPr>
+        <w:rPr>
+          <w:b/>
+          <w:bCs/>
+          <w:sz w:val="24"/>
+          <w:szCs w:val="24"/>
+        </w:rPr>
+      </w:pPr>
+    </w:p>
+    <w:p>
+      <w:pPr>
+        <w:rPr>
+          <w:b/>
+          <w:bCs/>
+          <w:sz w:val="24"/>
+          <w:szCs w:val="24"/>
+        </w:rPr>
+      </w:pPr>
+    </w:p>
+    <w:p>
+      <w:pPr>
+        <w:pStyle w:val="ListParagraph"/>
+        <w:numPr>
+          <w:ilvl w:val="0"/>
+          <w:numId w:val="1"/>
+        </w:numPr>
+        <w:rPr>
+          <w:b/>
+          <w:bCs/>
+          <w:sz w:val="24"/>
+          <w:szCs w:val="24"/>
+        </w:rPr>
+      </w:pPr>
+      <w:r>
+        <w:rPr>
+          <w:b/>
+          <w:bCs/>
+          <w:sz w:val="24"/>
+          <w:szCs w:val="24"/>
+        </w:rPr>
+        <w:lastRenderedPageBreak/>
+        <w:t xml:space="preserve">Sprint </w:t>
+      </w:r>
+      <w:r>
+        <w:rPr>
+          <w:b/>
+          <w:bCs/>
+          <w:sz w:val="24"/>
+          <w:szCs w:val="24"/>
+        </w:rPr>
+        <w:t>3</w:t>
+      </w:r>
+    </w:p>
+    <w:p>
+      <w:pPr>
+        <w:rPr>
+          <w:b/>
+          <w:bCs/>
+          <w:sz w:val="24"/>
+          <w:szCs w:val="24"/>
+        </w:rPr>
+      </w:pPr>
+      <w:r>
+        <w:drawing>
+          <wp:inline distT="0" distB="0" distL="0" distR="0" wp14:anchorId="506645D4" wp14:editId="0A159167">
+            <wp:extent cx="6684792" cy="1034143"/>
+            <wp:effectExtent l="0" t="0" r="1905" b="0"/>
+            <wp:docPr id="637672975" name="Picture 3"/>
+            <wp:cNvGraphicFramePr>
+              <a:graphicFrameLocks xmlns:a="http://schemas.openxmlformats.org/drawingml/2006/main" noChangeAspect="1"/>
+            </wp:cNvGraphicFramePr>
+            <a:graphic xmlns:a="http://schemas.openxmlformats.org/drawingml/2006/main">
+              <a:graphicData uri="http://schemas.openxmlformats.org/drawingml/2006/picture">
+                <pic:pic xmlns:pic="http://schemas.openxmlformats.org/drawingml/2006/picture">
+                  <pic:nvPicPr>
+                    <pic:cNvPr id="0" name="Picture 3"/>
+                    <pic:cNvPicPr>
+                      <a:picLocks noChangeAspect="1" noChangeArrowheads="1"/>
+                    </pic:cNvPicPr>
+                  </pic:nvPicPr>
+                  <pic:blipFill>
+                    <a:blip r:embed="rId12" cstate="print">
+                      <a:extLst>
+                        <a:ext uri="{28A0092B-C50C-407E-A947-70E740481C1C}">
+                          <a14:useLocalDpi xmlns:a14="http://schemas.microsoft.com/office/drawing/2010/main" val="0"/>
+                        </a:ext>
+                      </a:extLst>
+                    </a:blip>
+                    <a:srcRect/>
+                    <a:stretch>
+                      <a:fillRect/>
+                    </a:stretch>
+                  </pic:blipFill>
+                  <pic:spPr bwMode="auto">
+                    <a:xfrm>
+                      <a:off x="0" y="0"/>
+                      <a:ext cx="6760151" cy="1045801"/>
+                    </a:xfrm>
+                    <a:prstGeom prst="rect">
+                      <a:avLst/>
+                    </a:prstGeom>
+                    <a:noFill/>
+                    <a:ln>
+                      <a:noFill/>
+                    </a:ln>
+                  </pic:spPr>
+                </pic:pic>
+              </a:graphicData>
+            </a:graphic>
+          </wp:inline>
+        </w:drawing>
+      </w:r>
+    </w:p>
+    <w:p>
+      <w:pPr>
+        <w:pStyle w:val="ListParagraph"/>
+        <w:numPr>
+          <w:ilvl w:val="0"/>
+          <w:numId w:val="1"/>
+        </w:numPr>
+        <w:rPr>
+          <w:b/>
+          <w:bCs/>
+          <w:sz w:val="24"/>
+          <w:szCs w:val="24"/>
+        </w:rPr>
+      </w:pPr>
+      <w:r>
+        <w:rPr>
+          <w:b/>
+          <w:bCs/>
+          <w:sz w:val="24"/>
+          <w:szCs w:val="24"/>
+        </w:rPr>
+        <w:t xml:space="preserve">Sprint </w:t>
+      </w:r>
+      <w:r>
+        <w:rPr>
+          <w:b/>
+          <w:bCs/>
+          <w:sz w:val="24"/>
+          <w:szCs w:val="24"/>
+        </w:rPr>
+        <w:t>4</w:t>
       </w:r>
     </w:p>
     <w:p>

</xml_diff>

<commit_message>
Tambah DSM Sprint 4
</commit_message>
<xml_diff>
--- a/EyesUp_Tugas2.docx
+++ b/EyesUp_Tugas2.docx
@@ -956,6 +956,9 @@
         </w:rPr>
       </w:pPr>
       <w:r>
+        <w:rPr>
+          <w:noProof/>
+        </w:rPr>
         <w:drawing>
           <wp:inline distT="0" distB="0" distL="0" distR="0" wp14:anchorId="2948BD98" wp14:editId="34D383AE">
             <wp:extent cx="6594475" cy="869400"/>
@@ -1068,28 +1071,22 @@
           <w:szCs w:val="24"/>
         </w:rPr>
         <w:lastRenderedPageBreak/>
-        <w:t xml:space="preserve">Sprint </w:t>
-      </w:r>
-      <w:r>
+        <w:t>Sprint 3</w:t>
+      </w:r>
+    </w:p>
+    <w:p>
+      <w:pPr>
         <w:rPr>
           <w:b/>
           <w:bCs/>
           <w:sz w:val="24"/>
           <w:szCs w:val="24"/>
         </w:rPr>
-        <w:t>3</w:t>
-      </w:r>
-    </w:p>
-    <w:p>
-      <w:pPr>
-        <w:rPr>
-          <w:b/>
-          <w:bCs/>
-          <w:sz w:val="24"/>
-          <w:szCs w:val="24"/>
-        </w:rPr>
-      </w:pPr>
-      <w:r>
+      </w:pPr>
+      <w:r>
+        <w:rPr>
+          <w:noProof/>
+        </w:rPr>
         <w:drawing>
           <wp:inline distT="0" distB="0" distL="0" distR="0" wp14:anchorId="506645D4" wp14:editId="0A159167">
             <wp:extent cx="6684792" cy="1034143"/>
@@ -1161,27 +1158,68 @@
           <w:sz w:val="24"/>
           <w:szCs w:val="24"/>
         </w:rPr>
-        <w:t xml:space="preserve">Sprint </w:t>
-      </w:r>
-      <w:r>
+        <w:t>Sprint 4</w:t>
+      </w:r>
+    </w:p>
+    <w:p>
+      <w:pPr>
         <w:rPr>
           <w:b/>
           <w:bCs/>
           <w:sz w:val="24"/>
           <w:szCs w:val="24"/>
         </w:rPr>
-        <w:t>4</w:t>
-      </w:r>
-    </w:p>
-    <w:p>
-      <w:pPr>
-        <w:rPr>
-          <w:b/>
-          <w:bCs/>
-          <w:sz w:val="24"/>
-          <w:szCs w:val="24"/>
-        </w:rPr>
-      </w:pPr>
+      </w:pPr>
+      <w:r>
+        <w:drawing>
+          <wp:inline distT="0" distB="0" distL="0" distR="0" wp14:anchorId="01979E56" wp14:editId="1CA6F394">
+            <wp:extent cx="6724301" cy="642257"/>
+            <wp:effectExtent l="0" t="0" r="635" b="5715"/>
+            <wp:docPr id="1280914327" name="Picture 1"/>
+            <wp:cNvGraphicFramePr>
+              <a:graphicFrameLocks xmlns:a="http://schemas.openxmlformats.org/drawingml/2006/main" noChangeAspect="1"/>
+            </wp:cNvGraphicFramePr>
+            <a:graphic xmlns:a="http://schemas.openxmlformats.org/drawingml/2006/main">
+              <a:graphicData uri="http://schemas.openxmlformats.org/drawingml/2006/picture">
+                <pic:pic xmlns:pic="http://schemas.openxmlformats.org/drawingml/2006/picture">
+                  <pic:nvPicPr>
+                    <pic:cNvPr id="0" name="Picture 1"/>
+                    <pic:cNvPicPr>
+                      <a:picLocks noChangeAspect="1" noChangeArrowheads="1"/>
+                    </pic:cNvPicPr>
+                  </pic:nvPicPr>
+                  <pic:blipFill>
+                    <a:blip r:embed="rId13" cstate="print">
+                      <a:extLst>
+                        <a:ext uri="{28A0092B-C50C-407E-A947-70E740481C1C}">
+                          <a14:useLocalDpi xmlns:a14="http://schemas.microsoft.com/office/drawing/2010/main" val="0"/>
+                        </a:ext>
+                      </a:extLst>
+                    </a:blip>
+                    <a:srcRect/>
+                    <a:stretch>
+                      <a:fillRect/>
+                    </a:stretch>
+                  </pic:blipFill>
+                  <pic:spPr bwMode="auto">
+                    <a:xfrm>
+                      <a:off x="0" y="0"/>
+                      <a:ext cx="6886222" cy="657723"/>
+                    </a:xfrm>
+                    <a:prstGeom prst="rect">
+                      <a:avLst/>
+                    </a:prstGeom>
+                    <a:noFill/>
+                    <a:ln>
+                      <a:noFill/>
+                    </a:ln>
+                  </pic:spPr>
+                </pic:pic>
+              </a:graphicData>
+            </a:graphic>
+          </wp:inline>
+        </w:drawing>
+      </w:r>
     </w:p>
     <w:sectPr>
       <w:pgSz w:w="12240" w:h="15840"/>

</xml_diff>

<commit_message>
Tambah screenshot board Trello
</commit_message>
<xml_diff>
--- a/EyesUp_Tugas2.docx
+++ b/EyesUp_Tugas2.docx
@@ -97,7 +97,23 @@
           <w:sz w:val="40"/>
           <w:szCs w:val="40"/>
         </w:rPr>
-        <w:t xml:space="preserve"> Lunak Tangkas</w:t>
+        <w:t xml:space="preserve"> </w:t>
+      </w:r>
+      <w:proofErr w:type="spellStart"/>
+      <w:r>
+        <w:rPr>
+          <w:sz w:val="40"/>
+          <w:szCs w:val="40"/>
+        </w:rPr>
+        <w:t>Lunak</w:t>
+      </w:r>
+      <w:proofErr w:type="spellEnd"/>
+      <w:r>
+        <w:rPr>
+          <w:sz w:val="40"/>
+          <w:szCs w:val="40"/>
+        </w:rPr>
+        <w:t xml:space="preserve"> Tangkas</w:t>
       </w:r>
     </w:p>
     <w:p>
@@ -541,15 +557,15 @@
           <w:sz w:val="24"/>
           <w:szCs w:val="24"/>
         </w:rPr>
+        <w:t>Sprint 2</w:t>
+      </w:r>
+    </w:p>
+    <w:p>
+      <w:r>
+        <w:rPr>
+          <w:noProof/>
+        </w:rPr>
         <w:lastRenderedPageBreak/>
-        <w:t>Sprint 2</w:t>
-      </w:r>
-    </w:p>
-    <w:p>
-      <w:r>
-        <w:rPr>
-          <w:noProof/>
-        </w:rPr>
         <w:drawing>
           <wp:inline distT="0" distB="0" distL="0" distR="0" wp14:anchorId="5E1C1A5D" wp14:editId="1593991F">
             <wp:extent cx="5943600" cy="3512820"/>
@@ -617,18 +633,18 @@
           <w:sz w:val="24"/>
           <w:szCs w:val="24"/>
         </w:rPr>
+        <w:t>Sprint 3</w:t>
+      </w:r>
+    </w:p>
+    <w:p>
+      <w:pPr>
+        <w:ind w:left="360"/>
+      </w:pPr>
+      <w:r>
+        <w:rPr>
+          <w:noProof/>
+        </w:rPr>
         <w:lastRenderedPageBreak/>
-        <w:t>Sprint 3</w:t>
-      </w:r>
-    </w:p>
-    <w:p>
-      <w:pPr>
-        <w:ind w:left="360"/>
-      </w:pPr>
-      <w:r>
-        <w:rPr>
-          <w:noProof/>
-        </w:rPr>
         <w:drawing>
           <wp:inline distT="0" distB="0" distL="0" distR="0" wp14:anchorId="2C4A15DF" wp14:editId="22FC7A31">
             <wp:extent cx="5943600" cy="4897755"/>
@@ -744,15 +760,15 @@
           <w:sz w:val="24"/>
           <w:szCs w:val="24"/>
         </w:rPr>
+        <w:t>Sprint 4</w:t>
+      </w:r>
+    </w:p>
+    <w:p>
+      <w:r>
+        <w:rPr>
+          <w:noProof/>
+        </w:rPr>
         <w:lastRenderedPageBreak/>
-        <w:t>Sprint 4</w:t>
-      </w:r>
-    </w:p>
-    <w:p>
-      <w:r>
-        <w:rPr>
-          <w:noProof/>
-        </w:rPr>
         <w:drawing>
           <wp:inline distT="0" distB="0" distL="0" distR="0" wp14:anchorId="034F8F37" wp14:editId="7FE4B3A0">
             <wp:extent cx="5943600" cy="3026410"/>
@@ -1038,23 +1054,23 @@
           <w:sz w:val="24"/>
           <w:szCs w:val="24"/>
         </w:rPr>
+        <w:t>Sprint 3</w:t>
+      </w:r>
+    </w:p>
+    <w:p>
+      <w:pPr>
+        <w:rPr>
+          <w:b/>
+          <w:bCs/>
+          <w:sz w:val="24"/>
+          <w:szCs w:val="24"/>
+        </w:rPr>
+      </w:pPr>
+      <w:r>
+        <w:rPr>
+          <w:noProof/>
+        </w:rPr>
         <w:lastRenderedPageBreak/>
-        <w:t>Sprint 3</w:t>
-      </w:r>
-    </w:p>
-    <w:p>
-      <w:pPr>
-        <w:rPr>
-          <w:b/>
-          <w:bCs/>
-          <w:sz w:val="24"/>
-          <w:szCs w:val="24"/>
-        </w:rPr>
-      </w:pPr>
-      <w:r>
-        <w:rPr>
-          <w:noProof/>
-        </w:rPr>
         <w:drawing>
           <wp:inline distT="0" distB="0" distL="0" distR="0" wp14:anchorId="506645D4" wp14:editId="21C24C12">
             <wp:extent cx="6684792" cy="1034143"/>
@@ -1194,6 +1210,14 @@
     </w:p>
     <w:p>
       <w:pPr>
+        <w:pStyle w:val="Heading2"/>
+      </w:pPr>
+      <w:r>
+        <w:t>Sprint Review</w:t>
+      </w:r>
+    </w:p>
+    <w:p>
+      <w:pPr>
         <w:rPr>
           <w:b/>
           <w:bCs/>
@@ -1516,6 +1540,28 @@
     </w:p>
     <w:p>
       <w:pPr>
+        <w:rPr>
+          <w:b/>
+          <w:bCs/>
+          <w:sz w:val="24"/>
+          <w:szCs w:val="24"/>
+        </w:rPr>
+      </w:pPr>
+    </w:p>
+    <w:p>
+      <w:pPr>
+        <w:pStyle w:val="Heading2"/>
+      </w:pPr>
+      <w:r>
+        <w:lastRenderedPageBreak/>
+        <w:t>Sprint Re</w:t>
+      </w:r>
+      <w:r>
+        <w:t>trospective</w:t>
+      </w:r>
+    </w:p>
+    <w:p>
+      <w:pPr>
         <w:pStyle w:val="ListParagraph"/>
         <w:numPr>
           <w:ilvl w:val="0"/>
@@ -1533,17 +1579,25 @@
           <w:noProof/>
         </w:rPr>
         <w:drawing>
-          <wp:anchor distT="0" distB="0" distL="114300" distR="114300" simplePos="0" relativeHeight="251658240" behindDoc="0" locked="0" layoutInCell="1" allowOverlap="1" wp14:anchorId="1E7C0C60" wp14:editId="425BB022">
+          <wp:anchor distT="0" distB="0" distL="114300" distR="114300" simplePos="0" relativeHeight="251658240" behindDoc="1" locked="0" layoutInCell="1" allowOverlap="1" wp14:anchorId="1E7C0C60" wp14:editId="40BBCDB0">
             <wp:simplePos x="0" y="0"/>
-            <wp:positionH relativeFrom="margin">
-              <wp:align>left</wp:align>
+            <wp:positionH relativeFrom="page">
+              <wp:posOffset>794385</wp:posOffset>
             </wp:positionH>
             <wp:positionV relativeFrom="paragraph">
-              <wp:posOffset>299720</wp:posOffset>
+              <wp:posOffset>297815</wp:posOffset>
             </wp:positionV>
-            <wp:extent cx="6765068" cy="444500"/>
-            <wp:effectExtent l="0" t="0" r="0" b="0"/>
-            <wp:wrapNone/>
+            <wp:extent cx="6602095" cy="433705"/>
+            <wp:effectExtent l="0" t="0" r="8255" b="4445"/>
+            <wp:wrapTight wrapText="bothSides">
+              <wp:wrapPolygon edited="0">
+                <wp:start x="0" y="0"/>
+                <wp:lineTo x="0" y="20873"/>
+                <wp:lineTo x="21565" y="20873"/>
+                <wp:lineTo x="21565" y="0"/>
+                <wp:lineTo x="0" y="0"/>
+              </wp:wrapPolygon>
+            </wp:wrapTight>
             <wp:docPr id="1800517552" name="Picture 1"/>
             <wp:cNvGraphicFramePr>
               <a:graphicFrameLocks xmlns:a="http://schemas.openxmlformats.org/drawingml/2006/main" noChangeAspect="1"/>
@@ -1570,7 +1624,7 @@
                   <pic:spPr>
                     <a:xfrm>
                       <a:off x="0" y="0"/>
-                      <a:ext cx="6810025" cy="447454"/>
+                      <a:ext cx="6602095" cy="433705"/>
                     </a:xfrm>
                     <a:prstGeom prst="rect">
                       <a:avLst/>
@@ -1612,29 +1666,13 @@
           <w:szCs w:val="24"/>
         </w:rPr>
       </w:pPr>
-    </w:p>
-    <w:p>
-      <w:pPr>
-        <w:pStyle w:val="ListParagraph"/>
-        <w:numPr>
-          <w:ilvl w:val="0"/>
-          <w:numId w:val="1"/>
-        </w:numPr>
-        <w:rPr>
-          <w:b/>
-          <w:bCs/>
-          <w:sz w:val="24"/>
-          <w:szCs w:val="24"/>
-        </w:rPr>
-      </w:pPr>
-      <w:r>
-        <w:rPr>
-          <w:b/>
-          <w:bCs/>
-          <w:sz w:val="24"/>
-          <w:szCs w:val="24"/>
-        </w:rPr>
-        <w:lastRenderedPageBreak/>
+      <w:r>
+        <w:rPr>
+          <w:b/>
+          <w:bCs/>
+          <w:sz w:val="24"/>
+          <w:szCs w:val="24"/>
+        </w:rPr>
         <w:t>Sprint 2 Retrospective</w:t>
       </w:r>
     </w:p>
@@ -1652,9 +1690,9 @@
           <w:noProof/>
         </w:rPr>
         <w:drawing>
-          <wp:inline distT="0" distB="0" distL="0" distR="0" wp14:anchorId="6378AD49" wp14:editId="73312C07">
-            <wp:extent cx="5943600" cy="393700"/>
-            <wp:effectExtent l="0" t="0" r="0" b="6350"/>
+          <wp:inline distT="0" distB="0" distL="0" distR="0" wp14:anchorId="6378AD49" wp14:editId="195AC83B">
+            <wp:extent cx="6573580" cy="435429"/>
+            <wp:effectExtent l="0" t="0" r="0" b="3175"/>
             <wp:docPr id="1015743862" name="Picture 1"/>
             <wp:cNvGraphicFramePr>
               <a:graphicFrameLocks xmlns:a="http://schemas.openxmlformats.org/drawingml/2006/main" noChangeAspect="1"/>
@@ -1675,7 +1713,7 @@
                   <pic:spPr>
                     <a:xfrm>
                       <a:off x="0" y="0"/>
-                      <a:ext cx="5943600" cy="393700"/>
+                      <a:ext cx="6841480" cy="453175"/>
                     </a:xfrm>
                     <a:prstGeom prst="rect">
                       <a:avLst/>
@@ -1690,17 +1728,127 @@
     </w:p>
     <w:p>
       <w:pPr>
-        <w:rPr>
-          <w:b/>
-          <w:bCs/>
-          <w:sz w:val="24"/>
-          <w:szCs w:val="24"/>
-        </w:rPr>
-      </w:pPr>
-    </w:p>
-    <w:p>
-      <w:pPr>
-        <w:ind w:left="360"/>
+        <w:pStyle w:val="Heading2"/>
+      </w:pPr>
+      <w:proofErr w:type="spellStart"/>
+      <w:r>
+        <w:t>Dokumentasi</w:t>
+      </w:r>
+      <w:proofErr w:type="spellEnd"/>
+      <w:r>
+        <w:t xml:space="preserve"> Trello</w:t>
+      </w:r>
+    </w:p>
+    <w:p/>
+    <w:p>
+      <w:pPr>
+        <w:rPr>
+          <w:b/>
+          <w:bCs/>
+          <w:sz w:val="24"/>
+          <w:szCs w:val="24"/>
+        </w:rPr>
+      </w:pPr>
+      <w:r>
+        <w:rPr>
+          <w:b/>
+          <w:bCs/>
+          <w:sz w:val="24"/>
+          <w:szCs w:val="24"/>
+        </w:rPr>
+        <w:drawing>
+          <wp:inline distT="0" distB="0" distL="0" distR="0" wp14:anchorId="27A8BA48" wp14:editId="1670D318">
+            <wp:extent cx="6444343" cy="3202205"/>
+            <wp:effectExtent l="0" t="0" r="0" b="0"/>
+            <wp:docPr id="1703554418" name="Picture 1"/>
+            <wp:cNvGraphicFramePr>
+              <a:graphicFrameLocks xmlns:a="http://schemas.openxmlformats.org/drawingml/2006/main" noChangeAspect="1"/>
+            </wp:cNvGraphicFramePr>
+            <a:graphic xmlns:a="http://schemas.openxmlformats.org/drawingml/2006/main">
+              <a:graphicData uri="http://schemas.openxmlformats.org/drawingml/2006/picture">
+                <pic:pic xmlns:pic="http://schemas.openxmlformats.org/drawingml/2006/picture">
+                  <pic:nvPicPr>
+                    <pic:cNvPr id="1703554418" name=""/>
+                    <pic:cNvPicPr/>
+                  </pic:nvPicPr>
+                  <pic:blipFill>
+                    <a:blip r:embed="rId20"/>
+                    <a:stretch>
+                      <a:fillRect/>
+                    </a:stretch>
+                  </pic:blipFill>
+                  <pic:spPr>
+                    <a:xfrm>
+                      <a:off x="0" y="0"/>
+                      <a:ext cx="6492638" cy="3226203"/>
+                    </a:xfrm>
+                    <a:prstGeom prst="rect">
+                      <a:avLst/>
+                    </a:prstGeom>
+                  </pic:spPr>
+                </pic:pic>
+              </a:graphicData>
+            </a:graphic>
+          </wp:inline>
+        </w:drawing>
+      </w:r>
+    </w:p>
+    <w:p>
+      <w:pPr>
+        <w:rPr>
+          <w:b/>
+          <w:bCs/>
+          <w:sz w:val="24"/>
+          <w:szCs w:val="24"/>
+        </w:rPr>
+      </w:pPr>
+      <w:r>
+        <w:rPr>
+          <w:b/>
+          <w:bCs/>
+          <w:sz w:val="24"/>
+          <w:szCs w:val="24"/>
+        </w:rPr>
+        <w:t xml:space="preserve">Link Figma: </w:t>
+      </w:r>
+      <w:hyperlink r:id="rId21" w:history="1">
+        <w:r>
+          <w:rPr>
+            <w:rStyle w:val="Hyperlink"/>
+            <w:noProof/>
+            <w:sz w:val="28"/>
+            <w:szCs w:val="28"/>
+          </w:rPr>
+          <w:t>link trello</w:t>
+        </w:r>
+      </w:hyperlink>
+    </w:p>
+    <w:p>
+      <w:pPr>
+        <w:rPr>
+          <w:sz w:val="24"/>
+          <w:szCs w:val="24"/>
+        </w:rPr>
+        <w:sectPr>
+          <w:footerReference w:type="default" r:id="rId22"/>
+          <w:pgSz w:w="11906" w:h="16838" w:code="9"/>
+          <w:pgMar w:top="1440" w:right="1440" w:bottom="1440" w:left="1440" w:header="708" w:footer="708" w:gutter="0"/>
+          <w:cols w:space="708"/>
+          <w:docGrid w:linePitch="360"/>
+        </w:sectPr>
+      </w:pPr>
+      <w:r>
+        <w:rPr>
+          <w:b/>
+          <w:bCs/>
+          <w:sz w:val="24"/>
+          <w:szCs w:val="24"/>
+        </w:rPr>
+        <w:t>a</w:t>
+      </w:r>
+    </w:p>
+    <w:p>
+      <w:pPr>
         <w:rPr>
           <w:b/>
           <w:bCs/>
@@ -1710,6 +1858,7 @@
       </w:pPr>
     </w:p>
     <w:sectPr>
+      <w:footerReference w:type="default" r:id="rId23"/>
       <w:pgSz w:w="12240" w:h="15840"/>
       <w:pgMar w:top="1440" w:right="1440" w:bottom="1440" w:left="1440" w:header="708" w:footer="708" w:gutter="0"/>
       <w:cols w:space="708"/>
@@ -1717,6 +1866,112 @@
     </w:sectPr>
   </w:body>
 </w:document>
+</file>
+
+<file path=word/footer1.xml><?xml version="1.0" encoding="utf-8"?>
+<w:ftr xmlns:wpc="http://schemas.microsoft.com/office/word/2010/wordprocessingCanvas" xmlns:cx="http://schemas.microsoft.com/office/drawing/2014/chartex" xmlns:cx1="http://schemas.microsoft.com/office/drawing/2015/9/8/chartex" xmlns:cx2="http://schemas.microsoft.com/office/drawing/2015/10/21/chartex" xmlns:cx3="http://schemas.microsoft.com/office/drawing/2016/5/9/chartex" xmlns:cx4="http://schemas.microsoft.com/office/drawing/2016/5/10/chartex" xmlns:cx5="http://schemas.microsoft.com/office/drawing/2016/5/11/chartex" xmlns:cx6="http://schemas.microsoft.com/office/drawing/2016/5/12/chartex" xmlns:cx7="http://schemas.microsoft.com/office/drawing/2016/5/13/chartex" xmlns:cx8="http://schemas.microsoft.com/office/drawing/2016/5/14/chartex" xmlns:mc="http://schemas.openxmlformats.org/markup-compatibility/2006" xmlns:aink="http://schemas.microsoft.com/office/drawing/2016/ink" xmlns:am3d="http://schemas.microsoft.com/office/drawing/2017/model3d" xmlns:o="urn:schemas-microsoft-com:office:office" xmlns:oel="http://schemas.microsoft.com/office/2019/extlst" xmlns:r="http://schemas.openxmlformats.org/officeDocument/2006/relationships" xmlns:m="http://schemas.openxmlformats.org/officeDocument/2006/math" xmlns:v="urn:schemas-microsoft-com:vml" xmlns:wp14="http://schemas.microsoft.com/office/word/2010/wordprocessingDrawing" xmlns:wp="http://schemas.openxmlformats.org/drawingml/2006/wordprocessingDrawing" xmlns:w10="urn:schemas-microsoft-com:office:word" xmlns:w="http://schemas.openxmlformats.org/wordprocessingml/2006/main" xmlns:w14="http://schemas.microsoft.com/office/word/2010/wordml" xmlns:w15="http://schemas.microsoft.com/office/word/2012/wordml" xmlns:w16cex="http://schemas.microsoft.com/office/word/2018/wordml/cex" xmlns:w16cid="http://schemas.microsoft.com/office/word/2016/wordml/cid" xmlns:w16="http://schemas.microsoft.com/office/word/2018/wordml" xmlns:w16sdtdh="http://schemas.microsoft.com/office/word/2020/wordml/sdtdatahash" xmlns:w16se="http://schemas.microsoft.com/office/word/2015/wordml/symex" xmlns:wpg="http://schemas.microsoft.com/office/word/2010/wordprocessingGroup" xmlns:wpi="http://schemas.microsoft.com/office/word/2010/wordprocessingInk" xmlns:wne="http://schemas.microsoft.com/office/word/2006/wordml" xmlns:wps="http://schemas.microsoft.com/office/word/2010/wordprocessingShape" mc:Ignorable="w14 w15 w16se w16cid w16 w16cex w16sdtdh wp14">
+  <w:sdt>
+    <w:sdtPr>
+      <w:id w:val="-1350015574"/>
+      <w:docPartObj>
+        <w:docPartGallery w:val="Page Numbers (Bottom of Page)"/>
+        <w:docPartUnique/>
+      </w:docPartObj>
+    </w:sdtPr>
+    <w:sdtEndPr>
+      <w:rPr>
+        <w:noProof/>
+      </w:rPr>
+    </w:sdtEndPr>
+    <w:sdtContent>
+      <w:p>
+        <w:pPr>
+          <w:pStyle w:val="Footer"/>
+          <w:jc w:val="center"/>
+        </w:pPr>
+        <w:r>
+          <w:fldChar w:fldCharType="begin"/>
+        </w:r>
+        <w:r>
+          <w:instrText xml:space="preserve"> PAGE   \* MERGEFORMAT </w:instrText>
+        </w:r>
+        <w:r>
+          <w:fldChar w:fldCharType="separate"/>
+        </w:r>
+        <w:r>
+          <w:rPr>
+            <w:noProof/>
+          </w:rPr>
+          <w:t>3</w:t>
+        </w:r>
+        <w:r>
+          <w:rPr>
+            <w:noProof/>
+          </w:rPr>
+          <w:fldChar w:fldCharType="end"/>
+        </w:r>
+      </w:p>
+    </w:sdtContent>
+  </w:sdt>
+  <w:p>
+    <w:pPr>
+      <w:pStyle w:val="Footer"/>
+    </w:pPr>
+  </w:p>
+</w:ftr>
+</file>
+
+<file path=word/footer2.xml><?xml version="1.0" encoding="utf-8"?>
+<w:ftr xmlns:wpc="http://schemas.microsoft.com/office/word/2010/wordprocessingCanvas" xmlns:cx="http://schemas.microsoft.com/office/drawing/2014/chartex" xmlns:cx1="http://schemas.microsoft.com/office/drawing/2015/9/8/chartex" xmlns:cx2="http://schemas.microsoft.com/office/drawing/2015/10/21/chartex" xmlns:cx3="http://schemas.microsoft.com/office/drawing/2016/5/9/chartex" xmlns:cx4="http://schemas.microsoft.com/office/drawing/2016/5/10/chartex" xmlns:cx5="http://schemas.microsoft.com/office/drawing/2016/5/11/chartex" xmlns:cx6="http://schemas.microsoft.com/office/drawing/2016/5/12/chartex" xmlns:cx7="http://schemas.microsoft.com/office/drawing/2016/5/13/chartex" xmlns:cx8="http://schemas.microsoft.com/office/drawing/2016/5/14/chartex" xmlns:mc="http://schemas.openxmlformats.org/markup-compatibility/2006" xmlns:aink="http://schemas.microsoft.com/office/drawing/2016/ink" xmlns:am3d="http://schemas.microsoft.com/office/drawing/2017/model3d" xmlns:o="urn:schemas-microsoft-com:office:office" xmlns:oel="http://schemas.microsoft.com/office/2019/extlst" xmlns:r="http://schemas.openxmlformats.org/officeDocument/2006/relationships" xmlns:m="http://schemas.openxmlformats.org/officeDocument/2006/math" xmlns:v="urn:schemas-microsoft-com:vml" xmlns:wp14="http://schemas.microsoft.com/office/word/2010/wordprocessingDrawing" xmlns:wp="http://schemas.openxmlformats.org/drawingml/2006/wordprocessingDrawing" xmlns:w10="urn:schemas-microsoft-com:office:word" xmlns:w="http://schemas.openxmlformats.org/wordprocessingml/2006/main" xmlns:w14="http://schemas.microsoft.com/office/word/2010/wordml" xmlns:w15="http://schemas.microsoft.com/office/word/2012/wordml" xmlns:w16cex="http://schemas.microsoft.com/office/word/2018/wordml/cex" xmlns:w16cid="http://schemas.microsoft.com/office/word/2016/wordml/cid" xmlns:w16="http://schemas.microsoft.com/office/word/2018/wordml" xmlns:w16sdtdh="http://schemas.microsoft.com/office/word/2020/wordml/sdtdatahash" xmlns:w16se="http://schemas.microsoft.com/office/word/2015/wordml/symex" xmlns:wpg="http://schemas.microsoft.com/office/word/2010/wordprocessingGroup" xmlns:wpi="http://schemas.microsoft.com/office/word/2010/wordprocessingInk" xmlns:wne="http://schemas.microsoft.com/office/word/2006/wordml" xmlns:wps="http://schemas.microsoft.com/office/word/2010/wordprocessingShape" mc:Ignorable="w14 w15 w16se w16cid w16 w16cex w16sdtdh wp14">
+  <w:sdt>
+    <w:sdtPr>
+      <w:id w:val="2132287213"/>
+      <w:docPartObj>
+        <w:docPartGallery w:val="Page Numbers (Bottom of Page)"/>
+        <w:docPartUnique/>
+      </w:docPartObj>
+    </w:sdtPr>
+    <w:sdtEndPr>
+      <w:rPr>
+        <w:noProof/>
+      </w:rPr>
+    </w:sdtEndPr>
+    <w:sdtContent>
+      <w:p>
+        <w:pPr>
+          <w:pStyle w:val="Footer"/>
+          <w:jc w:val="center"/>
+        </w:pPr>
+        <w:r>
+          <w:fldChar w:fldCharType="begin"/>
+        </w:r>
+        <w:r>
+          <w:instrText xml:space="preserve"> PAGE   \* MERGEFORMAT </w:instrText>
+        </w:r>
+        <w:r>
+          <w:fldChar w:fldCharType="separate"/>
+        </w:r>
+        <w:r>
+          <w:rPr>
+            <w:noProof/>
+          </w:rPr>
+          <w:t>3</w:t>
+        </w:r>
+        <w:r>
+          <w:rPr>
+            <w:noProof/>
+          </w:rPr>
+          <w:fldChar w:fldCharType="end"/>
+        </w:r>
+      </w:p>
+    </w:sdtContent>
+  </w:sdt>
+  <w:p>
+    <w:pPr>
+      <w:pStyle w:val="Footer"/>
+    </w:pPr>
+  </w:p>
+</w:ftr>
 </file>
 
 <file path=word/numbering.xml><?xml version="1.0" encoding="utf-8"?>
@@ -2342,6 +2597,49 @@
       <w:szCs w:val="32"/>
     </w:rPr>
   </w:style>
+  <w:style w:type="paragraph" w:styleId="Footer">
+    <w:name w:val="footer"/>
+    <w:basedOn w:val="Normal"/>
+    <w:link w:val="FooterChar"/>
+    <w:uiPriority w:val="99"/>
+    <w:unhideWhenUsed/>
+    <w:rsid w:val="008A4B08"/>
+    <w:pPr>
+      <w:tabs>
+        <w:tab w:val="center" w:pos="4680"/>
+        <w:tab w:val="right" w:pos="9360"/>
+      </w:tabs>
+      <w:spacing w:after="0" w:line="240" w:lineRule="auto"/>
+    </w:pPr>
+    <w:rPr>
+      <w:kern w:val="0"/>
+      <w:lang w:eastAsia="zh-TW"/>
+      <w14:ligatures w14:val="none"/>
+    </w:rPr>
+  </w:style>
+  <w:style w:type="character" w:customStyle="1" w:styleId="FooterChar">
+    <w:name w:val="Footer Char"/>
+    <w:basedOn w:val="DefaultParagraphFont"/>
+    <w:link w:val="Footer"/>
+    <w:uiPriority w:val="99"/>
+    <w:rsid w:val="008A4B08"/>
+    <w:rPr>
+      <w:kern w:val="0"/>
+      <w:lang w:eastAsia="zh-TW"/>
+      <w14:ligatures w14:val="none"/>
+    </w:rPr>
+  </w:style>
+  <w:style w:type="character" w:styleId="Hyperlink">
+    <w:name w:val="Hyperlink"/>
+    <w:basedOn w:val="DefaultParagraphFont"/>
+    <w:uiPriority w:val="99"/>
+    <w:unhideWhenUsed/>
+    <w:rsid w:val="008A4B08"/>
+    <w:rPr>
+      <w:color w:val="0563C1" w:themeColor="hyperlink"/>
+      <w:u w:val="single"/>
+    </w:rPr>
+  </w:style>
 </w:styles>
 </file>
 

</xml_diff>

<commit_message>
Tambah hasil rancangan figma dan link github
</commit_message>
<xml_diff>
--- a/EyesUp_Tugas2.docx
+++ b/EyesUp_Tugas2.docx
@@ -435,7 +435,7 @@
                     </pic:cNvPicPr>
                   </pic:nvPicPr>
                   <pic:blipFill>
-                    <a:blip r:embed="rId5" cstate="print">
+                    <a:blip r:embed="rId7" cstate="print">
                       <a:extLst>
                         <a:ext uri="{28A0092B-C50C-407E-A947-70E740481C1C}">
                           <a14:useLocalDpi xmlns:a14="http://schemas.microsoft.com/office/drawing/2010/main" val="0"/>
@@ -521,7 +521,7 @@
                     <pic:cNvPicPr/>
                   </pic:nvPicPr>
                   <pic:blipFill>
-                    <a:blip r:embed="rId6"/>
+                    <a:blip r:embed="rId8"/>
                     <a:stretch>
                       <a:fillRect/>
                     </a:stretch>
@@ -582,7 +582,7 @@
                     <pic:cNvPicPr/>
                   </pic:nvPicPr>
                   <pic:blipFill>
-                    <a:blip r:embed="rId7"/>
+                    <a:blip r:embed="rId9"/>
                     <a:stretch>
                       <a:fillRect/>
                     </a:stretch>
@@ -663,7 +663,7 @@
                     </pic:cNvPicPr>
                   </pic:nvPicPr>
                   <pic:blipFill>
-                    <a:blip r:embed="rId8" cstate="print">
+                    <a:blip r:embed="rId10" cstate="print">
                       <a:extLst>
                         <a:ext uri="{28A0092B-C50C-407E-A947-70E740481C1C}">
                           <a14:useLocalDpi xmlns:a14="http://schemas.microsoft.com/office/drawing/2010/main" val="0"/>
@@ -787,7 +787,7 @@
                     </pic:cNvPicPr>
                   </pic:nvPicPr>
                   <pic:blipFill>
-                    <a:blip r:embed="rId9" cstate="print">
+                    <a:blip r:embed="rId11" cstate="print">
                       <a:extLst>
                         <a:ext uri="{28A0092B-C50C-407E-A947-70E740481C1C}">
                           <a14:useLocalDpi xmlns:a14="http://schemas.microsoft.com/office/drawing/2010/main" val="0"/>
@@ -885,7 +885,7 @@
                     <pic:cNvPicPr/>
                   </pic:nvPicPr>
                   <pic:blipFill>
-                    <a:blip r:embed="rId10"/>
+                    <a:blip r:embed="rId12"/>
                     <a:stretch>
                       <a:fillRect/>
                     </a:stretch>
@@ -961,7 +961,7 @@
                     </pic:cNvPicPr>
                   </pic:nvPicPr>
                   <pic:blipFill>
-                    <a:blip r:embed="rId11" cstate="print">
+                    <a:blip r:embed="rId13" cstate="print">
                       <a:extLst>
                         <a:ext uri="{28A0092B-C50C-407E-A947-70E740481C1C}">
                           <a14:useLocalDpi xmlns:a14="http://schemas.microsoft.com/office/drawing/2010/main" val="0"/>
@@ -1089,7 +1089,7 @@
                     </pic:cNvPicPr>
                   </pic:nvPicPr>
                   <pic:blipFill>
-                    <a:blip r:embed="rId12" cstate="print">
+                    <a:blip r:embed="rId14" cstate="print">
                       <a:extLst>
                         <a:ext uri="{28A0092B-C50C-407E-A947-70E740481C1C}">
                           <a14:useLocalDpi xmlns:a14="http://schemas.microsoft.com/office/drawing/2010/main" val="0"/>
@@ -1176,7 +1176,7 @@
                     </pic:cNvPicPr>
                   </pic:nvPicPr>
                   <pic:blipFill>
-                    <a:blip r:embed="rId13" cstate="print">
+                    <a:blip r:embed="rId15" cstate="print">
                       <a:extLst>
                         <a:ext uri="{28A0092B-C50C-407E-A947-70E740481C1C}">
                           <a14:useLocalDpi xmlns:a14="http://schemas.microsoft.com/office/drawing/2010/main" val="0"/>
@@ -1283,7 +1283,7 @@
                     <pic:cNvPicPr/>
                   </pic:nvPicPr>
                   <pic:blipFill>
-                    <a:blip r:embed="rId14"/>
+                    <a:blip r:embed="rId16"/>
                     <a:stretch>
                       <a:fillRect/>
                     </a:stretch>
@@ -1361,7 +1361,7 @@
                     <pic:cNvPicPr/>
                   </pic:nvPicPr>
                   <pic:blipFill>
-                    <a:blip r:embed="rId15"/>
+                    <a:blip r:embed="rId17"/>
                     <a:stretch>
                       <a:fillRect/>
                     </a:stretch>
@@ -1439,7 +1439,7 @@
                     <pic:cNvPicPr/>
                   </pic:nvPicPr>
                   <pic:blipFill>
-                    <a:blip r:embed="rId16"/>
+                    <a:blip r:embed="rId18"/>
                     <a:stretch>
                       <a:fillRect/>
                     </a:stretch>
@@ -1517,7 +1517,7 @@
                     <pic:cNvPicPr/>
                   </pic:nvPicPr>
                   <pic:blipFill>
-                    <a:blip r:embed="rId17"/>
+                    <a:blip r:embed="rId19"/>
                     <a:stretch>
                       <a:fillRect/>
                     </a:stretch>
@@ -1554,10 +1554,7 @@
       </w:pPr>
       <w:r>
         <w:lastRenderedPageBreak/>
-        <w:t>Sprint Re</w:t>
-      </w:r>
-      <w:r>
-        <w:t>trospective</w:t>
+        <w:t>Sprint Retrospective</w:t>
       </w:r>
     </w:p>
     <w:p>
@@ -1610,7 +1607,7 @@
                     <pic:cNvPicPr/>
                   </pic:nvPicPr>
                   <pic:blipFill>
-                    <a:blip r:embed="rId18" cstate="print">
+                    <a:blip r:embed="rId20" cstate="print">
                       <a:extLst>
                         <a:ext uri="{28A0092B-C50C-407E-A947-70E740481C1C}">
                           <a14:useLocalDpi xmlns:a14="http://schemas.microsoft.com/office/drawing/2010/main" val="0"/>
@@ -1705,7 +1702,7 @@
                     <pic:cNvPicPr/>
                   </pic:nvPicPr>
                   <pic:blipFill>
-                    <a:blip r:embed="rId19"/>
+                    <a:blip r:embed="rId21"/>
                     <a:stretch>
                       <a:fillRect/>
                     </a:stretch>
@@ -1753,6 +1750,7 @@
         <w:rPr>
           <w:b/>
           <w:bCs/>
+          <w:noProof/>
           <w:sz w:val="24"/>
           <w:szCs w:val="24"/>
         </w:rPr>
@@ -1772,7 +1770,7 @@
                     <pic:cNvPicPr/>
                   </pic:nvPicPr>
                   <pic:blipFill>
-                    <a:blip r:embed="rId20"/>
+                    <a:blip r:embed="rId22"/>
                     <a:stretch>
                       <a:fillRect/>
                     </a:stretch>
@@ -1809,9 +1807,29 @@
           <w:sz w:val="24"/>
           <w:szCs w:val="24"/>
         </w:rPr>
-        <w:t xml:space="preserve">Link Figma: </w:t>
-      </w:r>
-      <w:hyperlink r:id="rId21" w:history="1">
+        <w:t xml:space="preserve">Link </w:t>
+      </w:r>
+      <w:proofErr w:type="spellStart"/>
+      <w:r>
+        <w:rPr>
+          <w:b/>
+          <w:bCs/>
+          <w:sz w:val="24"/>
+          <w:szCs w:val="24"/>
+        </w:rPr>
+        <w:t>trello</w:t>
+      </w:r>
+      <w:proofErr w:type="spellEnd"/>
+      <w:r>
+        <w:rPr>
+          <w:b/>
+          <w:bCs/>
+          <w:sz w:val="24"/>
+          <w:szCs w:val="24"/>
+        </w:rPr>
+        <w:t xml:space="preserve">: </w:t>
+      </w:r>
+      <w:hyperlink r:id="rId23" w:history="1">
         <w:r>
           <w:rPr>
             <w:rStyle w:val="Hyperlink"/>
@@ -1825,27 +1843,292 @@
     </w:p>
     <w:p>
       <w:pPr>
-        <w:rPr>
-          <w:sz w:val="24"/>
-          <w:szCs w:val="24"/>
+        <w:pStyle w:val="Heading2"/>
+      </w:pPr>
+      <w:r>
+        <w:lastRenderedPageBreak/>
+        <w:t xml:space="preserve">Hasil </w:t>
+      </w:r>
+      <w:proofErr w:type="spellStart"/>
+      <w:r>
+        <w:t>Rancangan</w:t>
+      </w:r>
+      <w:proofErr w:type="spellEnd"/>
+      <w:r>
+        <w:t xml:space="preserve"> Figma</w:t>
+      </w:r>
+    </w:p>
+    <w:p>
+      <w:r>
+        <w:rPr>
+          <w:noProof/>
+        </w:rPr>
+        <w:drawing>
+          <wp:inline distT="0" distB="0" distL="0" distR="0" wp14:anchorId="416955B0" wp14:editId="0FCEE0BB">
+            <wp:extent cx="5731510" cy="4127500"/>
+            <wp:effectExtent l="0" t="0" r="2540" b="6350"/>
+            <wp:docPr id="451153589" name="Picture 1"/>
+            <wp:cNvGraphicFramePr>
+              <a:graphicFrameLocks xmlns:a="http://schemas.openxmlformats.org/drawingml/2006/main" noChangeAspect="1"/>
+            </wp:cNvGraphicFramePr>
+            <a:graphic xmlns:a="http://schemas.openxmlformats.org/drawingml/2006/main">
+              <a:graphicData uri="http://schemas.openxmlformats.org/drawingml/2006/picture">
+                <pic:pic xmlns:pic="http://schemas.openxmlformats.org/drawingml/2006/picture">
+                  <pic:nvPicPr>
+                    <pic:cNvPr id="451153589" name=""/>
+                    <pic:cNvPicPr/>
+                  </pic:nvPicPr>
+                  <pic:blipFill>
+                    <a:blip r:embed="rId24"/>
+                    <a:stretch>
+                      <a:fillRect/>
+                    </a:stretch>
+                  </pic:blipFill>
+                  <pic:spPr>
+                    <a:xfrm>
+                      <a:off x="0" y="0"/>
+                      <a:ext cx="5731510" cy="4127500"/>
+                    </a:xfrm>
+                    <a:prstGeom prst="rect">
+                      <a:avLst/>
+                    </a:prstGeom>
+                  </pic:spPr>
+                </pic:pic>
+              </a:graphicData>
+            </a:graphic>
+          </wp:inline>
+        </w:drawing>
+      </w:r>
+    </w:p>
+    <w:p>
+      <w:r>
+        <w:rPr>
+          <w:noProof/>
+        </w:rPr>
+        <w:lastRenderedPageBreak/>
+        <w:drawing>
+          <wp:inline distT="0" distB="0" distL="0" distR="0" wp14:anchorId="2FD5397B" wp14:editId="3077E2E8">
+            <wp:extent cx="5731510" cy="4935220"/>
+            <wp:effectExtent l="0" t="0" r="2540" b="0"/>
+            <wp:docPr id="2069719342" name="Picture 1"/>
+            <wp:cNvGraphicFramePr>
+              <a:graphicFrameLocks xmlns:a="http://schemas.openxmlformats.org/drawingml/2006/main" noChangeAspect="1"/>
+            </wp:cNvGraphicFramePr>
+            <a:graphic xmlns:a="http://schemas.openxmlformats.org/drawingml/2006/main">
+              <a:graphicData uri="http://schemas.openxmlformats.org/drawingml/2006/picture">
+                <pic:pic xmlns:pic="http://schemas.openxmlformats.org/drawingml/2006/picture">
+                  <pic:nvPicPr>
+                    <pic:cNvPr id="2069719342" name=""/>
+                    <pic:cNvPicPr/>
+                  </pic:nvPicPr>
+                  <pic:blipFill>
+                    <a:blip r:embed="rId25"/>
+                    <a:stretch>
+                      <a:fillRect/>
+                    </a:stretch>
+                  </pic:blipFill>
+                  <pic:spPr>
+                    <a:xfrm>
+                      <a:off x="0" y="0"/>
+                      <a:ext cx="5731510" cy="4935220"/>
+                    </a:xfrm>
+                    <a:prstGeom prst="rect">
+                      <a:avLst/>
+                    </a:prstGeom>
+                  </pic:spPr>
+                </pic:pic>
+              </a:graphicData>
+            </a:graphic>
+          </wp:inline>
+        </w:drawing>
+      </w:r>
+    </w:p>
+    <w:p>
+      <w:pPr>
+        <w:rPr>
+          <w:rStyle w:val="Hyperlink"/>
+          <w:sz w:val="24"/>
+          <w:szCs w:val="24"/>
+        </w:rPr>
+      </w:pPr>
+      <w:r>
+        <w:rPr>
+          <w:sz w:val="24"/>
+          <w:szCs w:val="24"/>
+        </w:rPr>
+        <w:t xml:space="preserve">Link </w:t>
+      </w:r>
+      <w:proofErr w:type="gramStart"/>
+      <w:r>
+        <w:rPr>
+          <w:sz w:val="24"/>
+          <w:szCs w:val="24"/>
+        </w:rPr>
+        <w:t>Figma :</w:t>
+      </w:r>
+      <w:proofErr w:type="gramEnd"/>
+      <w:r>
+        <w:rPr>
+          <w:sz w:val="24"/>
+          <w:szCs w:val="24"/>
+        </w:rPr>
+        <w:t xml:space="preserve"> </w:t>
+      </w:r>
+      <w:hyperlink r:id="rId26" w:history="1">
+        <w:r>
+          <w:rPr>
+            <w:rStyle w:val="Hyperlink"/>
+            <w:sz w:val="24"/>
+            <w:szCs w:val="24"/>
+          </w:rPr>
+          <w:t xml:space="preserve">link prototype </w:t>
+        </w:r>
+        <w:proofErr w:type="spellStart"/>
+        <w:r>
+          <w:rPr>
+            <w:rStyle w:val="Hyperlink"/>
+            <w:sz w:val="24"/>
+            <w:szCs w:val="24"/>
+          </w:rPr>
+          <w:t>figma</w:t>
+        </w:r>
+        <w:proofErr w:type="spellEnd"/>
+      </w:hyperlink>
+    </w:p>
+    <w:p>
+      <w:pPr>
+        <w:rPr>
+          <w:rStyle w:val="Hyperlink"/>
+          <w:sz w:val="24"/>
+          <w:szCs w:val="24"/>
+        </w:rPr>
+      </w:pPr>
+    </w:p>
+    <w:p>
+      <w:pPr>
+        <w:pStyle w:val="Heading2"/>
+        <w:rPr>
+          <w:rStyle w:val="Hyperlink"/>
+          <w:color w:val="2F5496" w:themeColor="accent1" w:themeShade="BF"/>
+          <w:u w:val="none"/>
+        </w:rPr>
+      </w:pPr>
+      <w:r>
+        <w:t>Link GitHub</w:t>
+      </w:r>
+    </w:p>
+    <w:p>
+      <w:pPr>
+        <w:rPr>
+          <w:rStyle w:val="Hyperlink"/>
+          <w:i/>
+          <w:iCs/>
+          <w:sz w:val="28"/>
+          <w:szCs w:val="28"/>
         </w:rPr>
         <w:sectPr>
-          <w:footerReference w:type="default" r:id="rId22"/>
+          <w:pgSz w:w="11906" w:h="16838" w:code="9"/>
+          <w:pgMar w:top="1440" w:right="1440" w:bottom="1440" w:left="1440" w:header="708" w:footer="708" w:gutter="0"/>
+          <w:cols w:space="720"/>
+          <w:docGrid w:linePitch="360"/>
+        </w:sectPr>
+      </w:pPr>
+      <w:r>
+        <w:rPr>
+          <w:i/>
+          <w:iCs/>
+          <w:sz w:val="28"/>
+          <w:szCs w:val="28"/>
+        </w:rPr>
+        <w:t xml:space="preserve">Link </w:t>
+      </w:r>
+      <w:proofErr w:type="spellStart"/>
+      <w:proofErr w:type="gramStart"/>
+      <w:r>
+        <w:rPr>
+          <w:i/>
+          <w:iCs/>
+          <w:sz w:val="28"/>
+          <w:szCs w:val="28"/>
+        </w:rPr>
+        <w:t>Github</w:t>
+      </w:r>
+      <w:proofErr w:type="spellEnd"/>
+      <w:r>
+        <w:rPr>
+          <w:i/>
+          <w:iCs/>
+          <w:sz w:val="28"/>
+          <w:szCs w:val="28"/>
+        </w:rPr>
+        <w:t xml:space="preserve"> :</w:t>
+      </w:r>
+      <w:proofErr w:type="gramEnd"/>
+      <w:r>
+        <w:rPr>
+          <w:i/>
+          <w:iCs/>
+          <w:sz w:val="28"/>
+          <w:szCs w:val="28"/>
+        </w:rPr>
+        <w:t xml:space="preserve"> </w:t>
+      </w:r>
+      <w:hyperlink r:id="rId27" w:history="1">
+        <w:r>
+          <w:rPr>
+            <w:rStyle w:val="Hyperlink"/>
+            <w:i/>
+            <w:iCs/>
+            <w:sz w:val="28"/>
+            <w:szCs w:val="28"/>
+          </w:rPr>
+          <w:t>https://github.com/JuliannLee/Eyes-Up.git</w:t>
+        </w:r>
+      </w:hyperlink>
+    </w:p>
+    <w:p>
+      <w:pPr>
+        <w:rPr>
+          <w:sz w:val="24"/>
+          <w:szCs w:val="24"/>
+        </w:rPr>
+      </w:pPr>
+    </w:p>
+    <w:p/>
+    <w:p>
+      <w:pPr>
+        <w:rPr>
+          <w:b/>
+          <w:bCs/>
+          <w:sz w:val="24"/>
+          <w:szCs w:val="24"/>
+        </w:rPr>
+      </w:pPr>
+    </w:p>
+    <w:p>
+      <w:pPr>
+        <w:rPr>
+          <w:b/>
+          <w:bCs/>
+          <w:sz w:val="24"/>
+          <w:szCs w:val="24"/>
+        </w:rPr>
+      </w:pPr>
+    </w:p>
+    <w:p>
+      <w:pPr>
+        <w:rPr>
+          <w:sz w:val="24"/>
+          <w:szCs w:val="24"/>
+        </w:rPr>
+        <w:sectPr>
+          <w:footerReference w:type="default" r:id="rId28"/>
           <w:pgSz w:w="11906" w:h="16838" w:code="9"/>
           <w:pgMar w:top="1440" w:right="1440" w:bottom="1440" w:left="1440" w:header="708" w:footer="708" w:gutter="0"/>
           <w:cols w:space="708"/>
           <w:docGrid w:linePitch="360"/>
         </w:sectPr>
       </w:pPr>
-      <w:r>
-        <w:rPr>
-          <w:b/>
-          <w:bCs/>
-          <w:sz w:val="24"/>
-          <w:szCs w:val="24"/>
-        </w:rPr>
-        <w:t>a</w:t>
-      </w:r>
     </w:p>
     <w:p>
       <w:pPr>
@@ -1858,7 +2141,7 @@
       </w:pPr>
     </w:p>
     <w:sectPr>
-      <w:footerReference w:type="default" r:id="rId23"/>
+      <w:footerReference w:type="default" r:id="rId29"/>
       <w:pgSz w:w="12240" w:h="15840"/>
       <w:pgMar w:top="1440" w:right="1440" w:bottom="1440" w:left="1440" w:header="708" w:footer="708" w:gutter="0"/>
       <w:cols w:space="708"/>
@@ -1866,6 +2149,31 @@
     </w:sectPr>
   </w:body>
 </w:document>
+</file>
+
+<file path=word/endnotes.xml><?xml version="1.0" encoding="utf-8"?>
+<w:endnotes xmlns:wpc="http://schemas.microsoft.com/office/word/2010/wordprocessingCanvas" xmlns:cx="http://schemas.microsoft.com/office/drawing/2014/chartex" xmlns:cx1="http://schemas.microsoft.com/office/drawing/2015/9/8/chartex" xmlns:cx2="http://schemas.microsoft.com/office/drawing/2015/10/21/chartex" xmlns:cx3="http://schemas.microsoft.com/office/drawing/2016/5/9/chartex" xmlns:cx4="http://schemas.microsoft.com/office/drawing/2016/5/10/chartex" xmlns:cx5="http://schemas.microsoft.com/office/drawing/2016/5/11/chartex" xmlns:cx6="http://schemas.microsoft.com/office/drawing/2016/5/12/chartex" xmlns:cx7="http://schemas.microsoft.com/office/drawing/2016/5/13/chartex" xmlns:cx8="http://schemas.microsoft.com/office/drawing/2016/5/14/chartex" xmlns:mc="http://schemas.openxmlformats.org/markup-compatibility/2006" xmlns:aink="http://schemas.microsoft.com/office/drawing/2016/ink" xmlns:am3d="http://schemas.microsoft.com/office/drawing/2017/model3d" xmlns:o="urn:schemas-microsoft-com:office:office" xmlns:oel="http://schemas.microsoft.com/office/2019/extlst" xmlns:r="http://schemas.openxmlformats.org/officeDocument/2006/relationships" xmlns:m="http://schemas.openxmlformats.org/officeDocument/2006/math" xmlns:v="urn:schemas-microsoft-com:vml" xmlns:wp14="http://schemas.microsoft.com/office/word/2010/wordprocessingDrawing" xmlns:wp="http://schemas.openxmlformats.org/drawingml/2006/wordprocessingDrawing" xmlns:w10="urn:schemas-microsoft-com:office:word" xmlns:w="http://schemas.openxmlformats.org/wordprocessingml/2006/main" xmlns:w14="http://schemas.microsoft.com/office/word/2010/wordml" xmlns:w15="http://schemas.microsoft.com/office/word/2012/wordml" xmlns:w16cex="http://schemas.microsoft.com/office/word/2018/wordml/cex" xmlns:w16cid="http://schemas.microsoft.com/office/word/2016/wordml/cid" xmlns:w16="http://schemas.microsoft.com/office/word/2018/wordml" xmlns:w16sdtdh="http://schemas.microsoft.com/office/word/2020/wordml/sdtdatahash" xmlns:w16se="http://schemas.microsoft.com/office/word/2015/wordml/symex" xmlns:wpg="http://schemas.microsoft.com/office/word/2010/wordprocessingGroup" xmlns:wpi="http://schemas.microsoft.com/office/word/2010/wordprocessingInk" xmlns:wne="http://schemas.microsoft.com/office/word/2006/wordml" xmlns:wps="http://schemas.microsoft.com/office/word/2010/wordprocessingShape" mc:Ignorable="w14 w15 w16se w16cid w16 w16cex w16sdtdh wp14">
+  <w:endnote w:type="separator" w:id="-1">
+    <w:p>
+      <w:pPr>
+        <w:spacing w:after="0" w:line="240" w:lineRule="auto"/>
+      </w:pPr>
+      <w:r>
+        <w:separator/>
+      </w:r>
+    </w:p>
+  </w:endnote>
+  <w:endnote w:type="continuationSeparator" w:id="0">
+    <w:p>
+      <w:pPr>
+        <w:spacing w:after="0" w:line="240" w:lineRule="auto"/>
+      </w:pPr>
+      <w:r>
+        <w:continuationSeparator/>
+      </w:r>
+    </w:p>
+  </w:endnote>
+</w:endnotes>
 </file>
 
 <file path=word/footer1.xml><?xml version="1.0" encoding="utf-8"?>
@@ -1972,6 +2280,31 @@
     </w:pPr>
   </w:p>
 </w:ftr>
+</file>
+
+<file path=word/footnotes.xml><?xml version="1.0" encoding="utf-8"?>
+<w:footnotes xmlns:wpc="http://schemas.microsoft.com/office/word/2010/wordprocessingCanvas" xmlns:cx="http://schemas.microsoft.com/office/drawing/2014/chartex" xmlns:cx1="http://schemas.microsoft.com/office/drawing/2015/9/8/chartex" xmlns:cx2="http://schemas.microsoft.com/office/drawing/2015/10/21/chartex" xmlns:cx3="http://schemas.microsoft.com/office/drawing/2016/5/9/chartex" xmlns:cx4="http://schemas.microsoft.com/office/drawing/2016/5/10/chartex" xmlns:cx5="http://schemas.microsoft.com/office/drawing/2016/5/11/chartex" xmlns:cx6="http://schemas.microsoft.com/office/drawing/2016/5/12/chartex" xmlns:cx7="http://schemas.microsoft.com/office/drawing/2016/5/13/chartex" xmlns:cx8="http://schemas.microsoft.com/office/drawing/2016/5/14/chartex" xmlns:mc="http://schemas.openxmlformats.org/markup-compatibility/2006" xmlns:aink="http://schemas.microsoft.com/office/drawing/2016/ink" xmlns:am3d="http://schemas.microsoft.com/office/drawing/2017/model3d" xmlns:o="urn:schemas-microsoft-com:office:office" xmlns:oel="http://schemas.microsoft.com/office/2019/extlst" xmlns:r="http://schemas.openxmlformats.org/officeDocument/2006/relationships" xmlns:m="http://schemas.openxmlformats.org/officeDocument/2006/math" xmlns:v="urn:schemas-microsoft-com:vml" xmlns:wp14="http://schemas.microsoft.com/office/word/2010/wordprocessingDrawing" xmlns:wp="http://schemas.openxmlformats.org/drawingml/2006/wordprocessingDrawing" xmlns:w10="urn:schemas-microsoft-com:office:word" xmlns:w="http://schemas.openxmlformats.org/wordprocessingml/2006/main" xmlns:w14="http://schemas.microsoft.com/office/word/2010/wordml" xmlns:w15="http://schemas.microsoft.com/office/word/2012/wordml" xmlns:w16cex="http://schemas.microsoft.com/office/word/2018/wordml/cex" xmlns:w16cid="http://schemas.microsoft.com/office/word/2016/wordml/cid" xmlns:w16="http://schemas.microsoft.com/office/word/2018/wordml" xmlns:w16sdtdh="http://schemas.microsoft.com/office/word/2020/wordml/sdtdatahash" xmlns:w16se="http://schemas.microsoft.com/office/word/2015/wordml/symex" xmlns:wpg="http://schemas.microsoft.com/office/word/2010/wordprocessingGroup" xmlns:wpi="http://schemas.microsoft.com/office/word/2010/wordprocessingInk" xmlns:wne="http://schemas.microsoft.com/office/word/2006/wordml" xmlns:wps="http://schemas.microsoft.com/office/word/2010/wordprocessingShape" mc:Ignorable="w14 w15 w16se w16cid w16 w16cex w16sdtdh wp14">
+  <w:footnote w:type="separator" w:id="-1">
+    <w:p>
+      <w:pPr>
+        <w:spacing w:after="0" w:line="240" w:lineRule="auto"/>
+      </w:pPr>
+      <w:r>
+        <w:separator/>
+      </w:r>
+    </w:p>
+  </w:footnote>
+  <w:footnote w:type="continuationSeparator" w:id="0">
+    <w:p>
+      <w:pPr>
+        <w:spacing w:after="0" w:line="240" w:lineRule="auto"/>
+      </w:pPr>
+      <w:r>
+        <w:continuationSeparator/>
+      </w:r>
+    </w:p>
+  </w:footnote>
+</w:footnotes>
 </file>
 
 <file path=word/numbering.xml><?xml version="1.0" encoding="utf-8"?>

</xml_diff>